<commit_message>
updates in the report
</commit_message>
<xml_diff>
--- a/HW1_308564293_ 311898746.docx
+++ b/HW1_308564293_ 311898746.docx
@@ -246,7 +246,21 @@
         <w:rPr>
           <w:lang w:val="en-IL"/>
         </w:rPr>
-        <w:t>: provides data on users such as age, location and keyed by a unique user_id.</w:t>
+        <w:t xml:space="preserve">: provides data on users such as age, location and keyed by a unique </w:t>
+      </w:r>
+      <w:proofErr w:type="spellStart"/>
+      <w:r>
+        <w:rPr>
+          <w:lang w:val="en-IL"/>
+        </w:rPr>
+        <w:t>user_id</w:t>
+      </w:r>
+      <w:proofErr w:type="spellEnd"/>
+      <w:r>
+        <w:rPr>
+          <w:lang w:val="en-IL"/>
+        </w:rPr>
+        <w:t>.</w:t>
       </w:r>
     </w:p>
     <w:p>
@@ -525,7 +539,21 @@
         <w:rPr>
           <w:lang w:val="en-IL"/>
         </w:rPr>
-        <w:t xml:space="preserve"> this table is keyed by (user-ID, book_author, ISBN).</w:t>
+        <w:t xml:space="preserve"> this table is keyed by (user-ID, </w:t>
+      </w:r>
+      <w:proofErr w:type="spellStart"/>
+      <w:r>
+        <w:rPr>
+          <w:lang w:val="en-IL"/>
+        </w:rPr>
+        <w:t>book_author</w:t>
+      </w:r>
+      <w:proofErr w:type="spellEnd"/>
+      <w:r>
+        <w:rPr>
+          <w:lang w:val="en-IL"/>
+        </w:rPr>
+        <w:t>, ISBN).</w:t>
       </w:r>
       <w:r>
         <w:rPr>
@@ -905,6 +933,7 @@
         </w:numPr>
         <w:bidi w:val="0"/>
         <w:rPr>
+          <w:highlight w:val="yellow"/>
           <w:lang w:val="en-IL"/>
         </w:rPr>
       </w:pPr>
@@ -912,6 +941,7 @@
         <w:rPr>
           <w:b/>
           <w:bCs/>
+          <w:highlight w:val="yellow"/>
           <w:lang w:val="en-IL"/>
         </w:rPr>
         <w:t>Age Groups:</w:t>
@@ -926,9 +956,18 @@
         </w:numPr>
         <w:bidi w:val="0"/>
         <w:rPr>
-          <w:lang w:val="en-IL"/>
-        </w:rPr>
-      </w:pPr>
+          <w:highlight w:val="yellow"/>
+          <w:lang w:val="en-IL"/>
+        </w:rPr>
+      </w:pPr>
+      <w:r>
+        <w:rPr>
+          <w:rFonts w:hint="cs"/>
+          <w:highlight w:val="yellow"/>
+          <w:lang w:val="en-IL"/>
+        </w:rPr>
+        <w:t>TODO</w:t>
+      </w:r>
     </w:p>
     <w:p>
       <w:pPr>
@@ -1010,7 +1049,23 @@
         <w:ind w:left="426" w:hanging="284"/>
       </w:pPr>
       <w:r>
-        <w:t>For easier readability and interfaces we decided to integrate all code to one Jupyter notebook. CQL commands were given to the cluster using Cassandra Driver, a python-Cassandra API.</w:t>
+        <w:t xml:space="preserve">For easier readability and </w:t>
+      </w:r>
+      <w:proofErr w:type="gramStart"/>
+      <w:r>
+        <w:t>interfaces</w:t>
+      </w:r>
+      <w:proofErr w:type="gramEnd"/>
+      <w:r>
+        <w:t xml:space="preserve"> we decided to integrate all code to one </w:t>
+      </w:r>
+      <w:proofErr w:type="spellStart"/>
+      <w:r>
+        <w:t>Jupyter</w:t>
+      </w:r>
+      <w:proofErr w:type="spellEnd"/>
+      <w:r>
+        <w:t xml:space="preserve"> notebook. CQL commands were given to the cluster using Cassandra Driver, a python-Cassandra API.</w:t>
       </w:r>
     </w:p>
     <w:p>
@@ -1356,10 +1411,24 @@
           <w:numId w:val="37"/>
         </w:numPr>
         <w:bidi w:val="0"/>
-      </w:pPr>
-      <w:r>
-        <w:t>df</w:t>
-      </w:r>
+        <w:rPr>
+          <w:highlight w:val="yellow"/>
+        </w:rPr>
+      </w:pPr>
+      <w:r>
+        <w:rPr>
+          <w:highlight w:val="yellow"/>
+        </w:rPr>
+        <w:t xml:space="preserve">Add another </w:t>
+      </w:r>
+      <w:proofErr w:type="gramStart"/>
+      <w:r>
+        <w:rPr>
+          <w:highlight w:val="yellow"/>
+        </w:rPr>
+        <w:t>graph</w:t>
+      </w:r>
+      <w:proofErr w:type="gramEnd"/>
     </w:p>
     <w:p>
       <w:pPr>
@@ -1501,12 +1570,21 @@
         <w:szCs w:val="18"/>
       </w:rPr>
     </w:pPr>
+    <w:proofErr w:type="spellStart"/>
     <w:r>
       <w:rPr>
         <w:sz w:val="18"/>
         <w:szCs w:val="18"/>
       </w:rPr>
-      <w:t xml:space="preserve">Efi Arazi School of </w:t>
+      <w:t>Efi</w:t>
+    </w:r>
+    <w:proofErr w:type="spellEnd"/>
+    <w:r>
+      <w:rPr>
+        <w:sz w:val="18"/>
+        <w:szCs w:val="18"/>
+      </w:rPr>
+      <w:t xml:space="preserve"> Arazi School of </w:t>
     </w:r>
     <w:r>
       <w:rPr>

</xml_diff>